<commit_message>
Week 3 - OOP - JD
</commit_message>
<xml_diff>
--- a/OOP WEEK 3 - Microsoft Project.docx
+++ b/OOP WEEK 3 - Microsoft Project.docx
@@ -228,6 +228,11 @@
       </w:r>
     </w:p>
     <w:p/>
+    <w:p>
+      <w:r>
+        <w:t>The variances represent the difference between my original and current schedule.</w:t>
+      </w:r>
+    </w:p>
     <w:sectPr>
       <w:pgSz w:w="11906" w:h="16838"/>
       <w:pgMar w:top="1440" w:right="1440" w:bottom="1440" w:left="1440" w:header="708" w:footer="708" w:gutter="0"/>

</xml_diff>